<commit_message>
Updated gitignore to ignore some Eclipse residues. Currently sketching more thoughts about Items.
</commit_message>
<xml_diff>
--- a/docs/8-11-2015 Item Sketch.docx
+++ b/docs/8-11-2015 Item Sketch.docx
@@ -81,7 +81,15 @@
         <w:t>(food, medicines,</w:t>
       </w:r>
       <w:r>
-        <w:t xml:space="preserve"> e.t.c.) </w:t>
+        <w:t xml:space="preserve"> </w:t>
+      </w:r>
+      <w:proofErr w:type="spellStart"/>
+      <w:r>
+        <w:t>e.t.c</w:t>
+      </w:r>
+      <w:proofErr w:type="spellEnd"/>
+      <w:r>
+        <w:t xml:space="preserve">.) </w:t>
       </w:r>
     </w:p>
     <w:p>
@@ -102,7 +110,15 @@
         <w:ind w:left="720"/>
       </w:pPr>
       <w:r>
-        <w:t xml:space="preserve">Blunt instruments, firearms, projectile throwers, e.t.c. </w:t>
+        <w:t xml:space="preserve">Blunt instruments, firearms, projectile throwers, </w:t>
+      </w:r>
+      <w:proofErr w:type="spellStart"/>
+      <w:r>
+        <w:t>e.t.c</w:t>
+      </w:r>
+      <w:proofErr w:type="spellEnd"/>
+      <w:r>
+        <w:t xml:space="preserve">. </w:t>
       </w:r>
     </w:p>
     <w:p>
@@ -304,7 +320,21 @@
         <w:rPr>
           <w:b/>
         </w:rPr>
-        <w:t xml:space="preserve">Go with the Dwarf Fortress route. There’s a set of abstractized properties, </w:t>
+        <w:t xml:space="preserve">Go with the Dwarf Fortress route. There’s a set of </w:t>
+      </w:r>
+      <w:proofErr w:type="spellStart"/>
+      <w:r>
+        <w:rPr>
+          <w:b/>
+        </w:rPr>
+        <w:t>abstractized</w:t>
+      </w:r>
+      <w:proofErr w:type="spellEnd"/>
+      <w:r>
+        <w:rPr>
+          <w:b/>
+        </w:rPr>
+        <w:t xml:space="preserve"> properties, </w:t>
       </w:r>
       <w:r>
         <w:rPr>
@@ -813,6 +843,7 @@
   <w:style w:type="character" w:default="1" w:styleId="DefaultParagraphFont">
     <w:name w:val="Default Paragraph Font"/>
     <w:uiPriority w:val="1"/>
+    <w:semiHidden/>
     <w:unhideWhenUsed/>
   </w:style>
   <w:style w:type="table" w:default="1" w:styleId="TableNormal">

</xml_diff>